<commit_message>
add crosover & mutation
</commit_message>
<xml_diff>
--- a/Dokumentacja.docx
+++ b/Dokumentacja.docx
@@ -2,16 +2,6 @@
 <file path=word/document.xml><?xml version="1.0" encoding="utf-8"?>
 <w:document xmlns:ve="http://schemas.openxmlformats.org/markup-compatibility/2006" xmlns:o="urn:schemas-microsoft-com:office:office" xmlns:r="http://schemas.openxmlformats.org/officeDocument/2006/relationships" xmlns:m="http://schemas.openxmlformats.org/officeDocument/2006/math" xmlns:v="urn:schemas-microsoft-com:vml" xmlns:wp="http://schemas.openxmlformats.org/drawingml/2006/wordprocessingDrawing" xmlns:w10="urn:schemas-microsoft-com:office:word" xmlns:w="http://schemas.openxmlformats.org/wordprocessingml/2006/main" xmlns:wne="http://schemas.microsoft.com/office/word/2006/wordml">
   <w:body>
-    <w:p>
-      <w:pPr>
-        <w:jc w:val="both"/>
-        <w:rPr>
-          <w:rFonts w:ascii="Times New Roman" w:hAnsi="Times New Roman" w:cs="Times New Roman"/>
-          <w:sz w:val="24"/>
-          <w:szCs w:val="24"/>
-        </w:rPr>
-      </w:pPr>
-    </w:p>
     <w:p>
       <w:pPr>
         <w:pStyle w:val="Akapitzlist"/>
@@ -867,7 +857,71 @@
           <w:sz w:val="24"/>
           <w:szCs w:val="24"/>
         </w:rPr>
-        <w:t xml:space="preserve">proces polegający na stworzeniu nowego osobnika, wykorzystując do tego dwóch innych osobników. </w:t>
+        <w:t>proces polegający na stworzeniu nowego osobnika</w:t>
+      </w:r>
+      <w:r>
+        <w:rPr>
+          <w:rFonts w:ascii="Times New Roman" w:hAnsi="Times New Roman" w:cs="Times New Roman"/>
+          <w:sz w:val="24"/>
+          <w:szCs w:val="24"/>
+        </w:rPr>
+        <w:t xml:space="preserve"> bądź nowych dwóch osobników,</w:t>
+      </w:r>
+      <w:r>
+        <w:rPr>
+          <w:rFonts w:ascii="Times New Roman" w:hAnsi="Times New Roman" w:cs="Times New Roman"/>
+          <w:sz w:val="24"/>
+          <w:szCs w:val="24"/>
+        </w:rPr>
+        <w:t xml:space="preserve"> wykorzystując do tego dwóch innych osobników. </w:t>
+      </w:r>
+      <w:r>
+        <w:rPr>
+          <w:rFonts w:ascii="Times New Roman" w:hAnsi="Times New Roman" w:cs="Times New Roman"/>
+          <w:sz w:val="24"/>
+          <w:szCs w:val="24"/>
+        </w:rPr>
+        <w:t>Metod krzyżowania jest bardzo wiele</w:t>
+      </w:r>
+      <w:r>
+        <w:rPr>
+          <w:rFonts w:ascii="Times New Roman" w:hAnsi="Times New Roman" w:cs="Times New Roman"/>
+          <w:sz w:val="24"/>
+          <w:szCs w:val="24"/>
+        </w:rPr>
+        <w:t>. J</w:t>
+      </w:r>
+      <w:r>
+        <w:rPr>
+          <w:rFonts w:ascii="Times New Roman" w:hAnsi="Times New Roman" w:cs="Times New Roman"/>
+          <w:sz w:val="24"/>
+          <w:szCs w:val="24"/>
+        </w:rPr>
+        <w:t>edną ze standardowych oraz najmniej skomplikowanych jest krzyżowanie jednopunktowe</w:t>
+      </w:r>
+      <w:r>
+        <w:rPr>
+          <w:rFonts w:ascii="Times New Roman" w:hAnsi="Times New Roman" w:cs="Times New Roman"/>
+          <w:sz w:val="24"/>
+          <w:szCs w:val="24"/>
+        </w:rPr>
+        <w:t xml:space="preserve"> (1-point Crossover)</w:t>
+      </w:r>
+      <w:r>
+        <w:rPr>
+          <w:rFonts w:ascii="Times New Roman" w:hAnsi="Times New Roman" w:cs="Times New Roman"/>
+          <w:sz w:val="24"/>
+          <w:szCs w:val="24"/>
+        </w:rPr>
+        <w:t xml:space="preserve">. </w:t>
+      </w:r>
+      <w:r>
+        <w:rPr>
+          <w:rFonts w:ascii="Times New Roman" w:hAnsi="Times New Roman" w:cs="Times New Roman"/>
+          <w:sz w:val="24"/>
+          <w:szCs w:val="24"/>
+        </w:rPr>
+        <w:t xml:space="preserve">Przykładowa metoda krzyżowania polega na wylosowaniu punktu krzyżowania. Tworzenie nowego osobnika polega na skopiowaniu  danych do punktu krzyżowania od rodzica A, resztę od rodzica B. </w:t>
       </w:r>
     </w:p>
     <w:p>
@@ -889,6 +943,7 @@
           <w:szCs w:val="24"/>
           <w:lang w:eastAsia="pl-PL"/>
         </w:rPr>
+        <w:lastRenderedPageBreak/>
         <w:drawing>
           <wp:inline distT="0" distB="0" distL="0" distR="0">
             <wp:extent cx="2258324" cy="2039489"/>
@@ -977,7 +1032,6 @@
           <w:sz w:val="24"/>
           <w:szCs w:val="24"/>
         </w:rPr>
-        <w:lastRenderedPageBreak/>
         <w:t xml:space="preserve">Mutacja to </w:t>
       </w:r>
       <w:r>
@@ -995,6 +1049,22 @@
           <w:szCs w:val="24"/>
         </w:rPr>
         <w:t xml:space="preserve"> </w:t>
+      </w:r>
+      <w:r>
+        <w:rPr>
+          <w:rFonts w:ascii="Times New Roman" w:hAnsi="Times New Roman" w:cs="Times New Roman"/>
+          <w:sz w:val="24"/>
+          <w:szCs w:val="24"/>
+        </w:rPr>
+        <w:t>Metod mutacji jest bardzo wiele. Jedną ze standardowych oraz najmniej skomplikowanych odwrócenia bitu (Invert a Bit). Przykładowa metoda mutacji polega na wylosowaniu punktu mutacji w którym będzie dokonana o</w:t>
+      </w:r>
+      <w:r>
+        <w:rPr>
+          <w:rFonts w:ascii="Times New Roman" w:hAnsi="Times New Roman" w:cs="Times New Roman"/>
+          <w:sz w:val="24"/>
+          <w:szCs w:val="24"/>
+        </w:rPr>
+        <w:t>peracja zanegowania bitu.</w:t>
       </w:r>
     </w:p>
     <w:p>
@@ -1264,6 +1334,7 @@
           <w:sz w:val="24"/>
           <w:szCs w:val="24"/>
         </w:rPr>
+        <w:lastRenderedPageBreak/>
         <w:t>Silnie przystosowani</w:t>
       </w:r>
       <w:r>
@@ -1594,7 +1665,6 @@
           <w:szCs w:val="24"/>
           <w:lang w:eastAsia="pl-PL"/>
         </w:rPr>
-        <w:lastRenderedPageBreak/>
         <w:drawing>
           <wp:inline distT="0" distB="0" distL="0" distR="0">
             <wp:extent cx="3276241" cy="4461571"/>
@@ -1766,6 +1836,7 @@
           <w:sz w:val="24"/>
           <w:szCs w:val="24"/>
         </w:rPr>
+        <w:lastRenderedPageBreak/>
         <w:t>warunek końcowy –</w:t>
       </w:r>
       <w:r>
@@ -1852,15 +1923,219 @@
           <w:sz w:val="24"/>
           <w:szCs w:val="24"/>
         </w:rPr>
-        <w:t>Plan zajęć musi się składać z planów klas, nauczycieli oraz sal lekcyjnych. Aplikacja ma za zadanie wygenerować plan zajęć nie posiadający defektów</w:t>
-      </w:r>
-      <w:r>
-        <w:rPr>
-          <w:rFonts w:ascii="Times New Roman" w:hAnsi="Times New Roman" w:cs="Times New Roman"/>
-          <w:sz w:val="24"/>
-          <w:szCs w:val="24"/>
-        </w:rPr>
-        <w:t xml:space="preserve"> takich jak:</w:t>
+        <w:t xml:space="preserve">Podczas ręcznego układania planu zajęć, osoba układająca najczęściej stara się </w:t>
+      </w:r>
+      <w:r>
+        <w:rPr>
+          <w:rFonts w:ascii="Times New Roman" w:hAnsi="Times New Roman" w:cs="Times New Roman"/>
+          <w:sz w:val="24"/>
+          <w:szCs w:val="24"/>
+        </w:rPr>
+        <w:t>ułożyć</w:t>
+      </w:r>
+      <w:r>
+        <w:rPr>
+          <w:rFonts w:ascii="Times New Roman" w:hAnsi="Times New Roman" w:cs="Times New Roman"/>
+          <w:sz w:val="24"/>
+          <w:szCs w:val="24"/>
+        </w:rPr>
+        <w:t xml:space="preserve"> plan w taki sposób aby </w:t>
+      </w:r>
+      <w:r>
+        <w:rPr>
+          <w:rFonts w:ascii="Times New Roman" w:hAnsi="Times New Roman" w:cs="Times New Roman"/>
+          <w:sz w:val="24"/>
+          <w:szCs w:val="24"/>
+        </w:rPr>
+        <w:t>posiadał</w:t>
+      </w:r>
+      <w:r>
+        <w:rPr>
+          <w:rFonts w:ascii="Times New Roman" w:hAnsi="Times New Roman" w:cs="Times New Roman"/>
+          <w:sz w:val="24"/>
+          <w:szCs w:val="24"/>
+        </w:rPr>
+        <w:t>:</w:t>
+      </w:r>
+    </w:p>
+    <w:p>
+      <w:pPr>
+        <w:pStyle w:val="Akapitzlist"/>
+        <w:numPr>
+          <w:ilvl w:val="0"/>
+          <w:numId w:val="10"/>
+        </w:numPr>
+        <w:spacing w:line="360" w:lineRule="auto"/>
+        <w:jc w:val="both"/>
+        <w:rPr>
+          <w:rFonts w:ascii="Times New Roman" w:hAnsi="Times New Roman" w:cs="Times New Roman"/>
+          <w:sz w:val="24"/>
+          <w:szCs w:val="24"/>
+        </w:rPr>
+      </w:pPr>
+      <w:r>
+        <w:rPr>
+          <w:rFonts w:ascii="Times New Roman" w:hAnsi="Times New Roman" w:cs="Times New Roman"/>
+          <w:sz w:val="24"/>
+          <w:szCs w:val="24"/>
+        </w:rPr>
+        <w:t>Minimalna ilość okienek w planie zajęć grup</w:t>
+      </w:r>
+      <w:r>
+        <w:rPr>
+          <w:rFonts w:ascii="Times New Roman" w:hAnsi="Times New Roman" w:cs="Times New Roman"/>
+          <w:sz w:val="24"/>
+          <w:szCs w:val="24"/>
+        </w:rPr>
+        <w:t>,</w:t>
+      </w:r>
+    </w:p>
+    <w:p>
+      <w:pPr>
+        <w:pStyle w:val="Akapitzlist"/>
+        <w:numPr>
+          <w:ilvl w:val="0"/>
+          <w:numId w:val="10"/>
+        </w:numPr>
+        <w:spacing w:line="360" w:lineRule="auto"/>
+        <w:jc w:val="both"/>
+        <w:rPr>
+          <w:rFonts w:ascii="Times New Roman" w:hAnsi="Times New Roman" w:cs="Times New Roman"/>
+          <w:sz w:val="24"/>
+          <w:szCs w:val="24"/>
+        </w:rPr>
+      </w:pPr>
+      <w:r>
+        <w:rPr>
+          <w:rFonts w:ascii="Times New Roman" w:hAnsi="Times New Roman" w:cs="Times New Roman"/>
+          <w:sz w:val="24"/>
+          <w:szCs w:val="24"/>
+        </w:rPr>
+        <w:t>Określona oraz minimalna ilość okienek w planie zajęć nauczycieli</w:t>
+      </w:r>
+      <w:r>
+        <w:rPr>
+          <w:rFonts w:ascii="Times New Roman" w:hAnsi="Times New Roman" w:cs="Times New Roman"/>
+          <w:sz w:val="24"/>
+          <w:szCs w:val="24"/>
+        </w:rPr>
+        <w:t>,</w:t>
+      </w:r>
+    </w:p>
+    <w:p>
+      <w:pPr>
+        <w:pStyle w:val="Akapitzlist"/>
+        <w:numPr>
+          <w:ilvl w:val="0"/>
+          <w:numId w:val="10"/>
+        </w:numPr>
+        <w:spacing w:line="360" w:lineRule="auto"/>
+        <w:jc w:val="both"/>
+        <w:rPr>
+          <w:rFonts w:ascii="Times New Roman" w:hAnsi="Times New Roman" w:cs="Times New Roman"/>
+          <w:sz w:val="24"/>
+          <w:szCs w:val="24"/>
+        </w:rPr>
+      </w:pPr>
+      <w:r>
+        <w:rPr>
+          <w:rFonts w:ascii="Times New Roman" w:hAnsi="Times New Roman" w:cs="Times New Roman"/>
+          <w:sz w:val="24"/>
+          <w:szCs w:val="24"/>
+        </w:rPr>
+        <w:t>Minimalna ilość lekcji tego samego przedmiotu w dniu tygodnia,</w:t>
+      </w:r>
+    </w:p>
+    <w:p>
+      <w:pPr>
+        <w:pStyle w:val="Akapitzlist"/>
+        <w:numPr>
+          <w:ilvl w:val="0"/>
+          <w:numId w:val="10"/>
+        </w:numPr>
+        <w:spacing w:line="360" w:lineRule="auto"/>
+        <w:jc w:val="both"/>
+        <w:rPr>
+          <w:rFonts w:ascii="Times New Roman" w:hAnsi="Times New Roman" w:cs="Times New Roman"/>
+          <w:sz w:val="24"/>
+          <w:szCs w:val="24"/>
+        </w:rPr>
+      </w:pPr>
+      <w:r>
+        <w:rPr>
+          <w:rFonts w:ascii="Times New Roman" w:hAnsi="Times New Roman" w:cs="Times New Roman"/>
+          <w:sz w:val="24"/>
+          <w:szCs w:val="24"/>
+        </w:rPr>
+        <w:t>Równomierny rozkład zajęć różnego typu w dniu tygodnia,</w:t>
+      </w:r>
+    </w:p>
+    <w:p>
+      <w:pPr>
+        <w:pStyle w:val="Akapitzlist"/>
+        <w:numPr>
+          <w:ilvl w:val="0"/>
+          <w:numId w:val="10"/>
+        </w:numPr>
+        <w:spacing w:line="360" w:lineRule="auto"/>
+        <w:jc w:val="both"/>
+        <w:rPr>
+          <w:rFonts w:ascii="Times New Roman" w:hAnsi="Times New Roman" w:cs="Times New Roman"/>
+          <w:sz w:val="24"/>
+          <w:szCs w:val="24"/>
+        </w:rPr>
+      </w:pPr>
+      <w:r>
+        <w:rPr>
+          <w:rFonts w:ascii="Times New Roman" w:hAnsi="Times New Roman" w:cs="Times New Roman"/>
+          <w:sz w:val="24"/>
+          <w:szCs w:val="24"/>
+        </w:rPr>
+        <w:t>Równomierny rozkład okienek w planach zajęć nauczycieli (minimalna ilość nauczycieli posiadających okienko w tym samym slocie czasowym),</w:t>
+      </w:r>
+    </w:p>
+    <w:p>
+      <w:pPr>
+        <w:pStyle w:val="Akapitzlist"/>
+        <w:numPr>
+          <w:ilvl w:val="0"/>
+          <w:numId w:val="10"/>
+        </w:numPr>
+        <w:spacing w:line="360" w:lineRule="auto"/>
+        <w:jc w:val="both"/>
+        <w:rPr>
+          <w:rFonts w:ascii="Times New Roman" w:hAnsi="Times New Roman" w:cs="Times New Roman"/>
+          <w:sz w:val="24"/>
+          <w:szCs w:val="24"/>
+        </w:rPr>
+      </w:pPr>
+      <w:r>
+        <w:rPr>
+          <w:rFonts w:ascii="Times New Roman" w:hAnsi="Times New Roman" w:cs="Times New Roman"/>
+          <w:sz w:val="24"/>
+          <w:szCs w:val="24"/>
+        </w:rPr>
+        <w:t>Minimalna ilość lekcji o wysokim priorytecie w ostatnich godzinach dni.</w:t>
+      </w:r>
+    </w:p>
+    <w:p>
+      <w:pPr>
+        <w:spacing w:line="360" w:lineRule="auto"/>
+        <w:ind w:firstLine="567"/>
+        <w:jc w:val="both"/>
+        <w:rPr>
+          <w:rFonts w:ascii="Times New Roman" w:hAnsi="Times New Roman" w:cs="Times New Roman"/>
+          <w:sz w:val="24"/>
+          <w:szCs w:val="24"/>
+        </w:rPr>
+      </w:pPr>
+      <w:r>
+        <w:rPr>
+          <w:rFonts w:ascii="Times New Roman" w:hAnsi="Times New Roman" w:cs="Times New Roman"/>
+          <w:sz w:val="24"/>
+          <w:szCs w:val="24"/>
+        </w:rPr>
+        <w:t>Aplikacja ma za zadanie wygenerowanie planu zajęć składającego się z planów klas, nauczycieli oraz sal lekcyjnych. Wygenerowany plan nie może posiadać defektów takich jak:</w:t>
       </w:r>
     </w:p>
     <w:p>
@@ -1884,7 +2159,23 @@
           <w:sz w:val="24"/>
           <w:szCs w:val="24"/>
         </w:rPr>
-        <w:t>więcej niż jednej lekcji w jednym slocie czasowym,</w:t>
+        <w:t>więcej niż jednej lekcji</w:t>
+      </w:r>
+      <w:r>
+        <w:rPr>
+          <w:rFonts w:ascii="Times New Roman" w:hAnsi="Times New Roman" w:cs="Times New Roman"/>
+          <w:sz w:val="24"/>
+          <w:szCs w:val="24"/>
+        </w:rPr>
+        <w:t xml:space="preserve"> tej samej grupy</w:t>
+      </w:r>
+      <w:r>
+        <w:rPr>
+          <w:rFonts w:ascii="Times New Roman" w:hAnsi="Times New Roman" w:cs="Times New Roman"/>
+          <w:sz w:val="24"/>
+          <w:szCs w:val="24"/>
+        </w:rPr>
+        <w:t xml:space="preserve"> w jednym slocie czasowym,</w:t>
       </w:r>
     </w:p>
     <w:p>
@@ -1946,189 +2237,6 @@
     <w:p>
       <w:pPr>
         <w:spacing w:line="360" w:lineRule="auto"/>
-        <w:jc w:val="both"/>
-        <w:rPr>
-          <w:rFonts w:ascii="Times New Roman" w:hAnsi="Times New Roman" w:cs="Times New Roman"/>
-          <w:sz w:val="24"/>
-          <w:szCs w:val="24"/>
-        </w:rPr>
-      </w:pPr>
-      <w:r>
-        <w:rPr>
-          <w:rFonts w:ascii="Times New Roman" w:hAnsi="Times New Roman" w:cs="Times New Roman"/>
-          <w:sz w:val="24"/>
-          <w:szCs w:val="24"/>
-        </w:rPr>
-        <w:t>Najważniejszymi cechami planu zajęć muszą być:</w:t>
-      </w:r>
-    </w:p>
-    <w:p>
-      <w:pPr>
-        <w:pStyle w:val="Akapitzlist"/>
-        <w:numPr>
-          <w:ilvl w:val="0"/>
-          <w:numId w:val="10"/>
-        </w:numPr>
-        <w:spacing w:line="360" w:lineRule="auto"/>
-        <w:jc w:val="both"/>
-        <w:rPr>
-          <w:rFonts w:ascii="Times New Roman" w:hAnsi="Times New Roman" w:cs="Times New Roman"/>
-          <w:sz w:val="24"/>
-          <w:szCs w:val="24"/>
-        </w:rPr>
-      </w:pPr>
-      <w:r>
-        <w:rPr>
-          <w:rFonts w:ascii="Times New Roman" w:hAnsi="Times New Roman" w:cs="Times New Roman"/>
-          <w:sz w:val="24"/>
-          <w:szCs w:val="24"/>
-        </w:rPr>
-        <w:lastRenderedPageBreak/>
-        <w:t>Minimalna ilość</w:t>
-      </w:r>
-      <w:r>
-        <w:rPr>
-          <w:rFonts w:ascii="Times New Roman" w:hAnsi="Times New Roman" w:cs="Times New Roman"/>
-          <w:sz w:val="24"/>
-          <w:szCs w:val="24"/>
-        </w:rPr>
-        <w:t xml:space="preserve"> okienek w planie zajęć grup</w:t>
-      </w:r>
-    </w:p>
-    <w:p>
-      <w:pPr>
-        <w:pStyle w:val="Akapitzlist"/>
-        <w:numPr>
-          <w:ilvl w:val="0"/>
-          <w:numId w:val="10"/>
-        </w:numPr>
-        <w:spacing w:line="360" w:lineRule="auto"/>
-        <w:jc w:val="both"/>
-        <w:rPr>
-          <w:rFonts w:ascii="Times New Roman" w:hAnsi="Times New Roman" w:cs="Times New Roman"/>
-          <w:sz w:val="24"/>
-          <w:szCs w:val="24"/>
-        </w:rPr>
-      </w:pPr>
-      <w:r>
-        <w:rPr>
-          <w:rFonts w:ascii="Times New Roman" w:hAnsi="Times New Roman" w:cs="Times New Roman"/>
-          <w:sz w:val="24"/>
-          <w:szCs w:val="24"/>
-        </w:rPr>
-        <w:t>Określona oraz minimalna ilość okienek w planie zajęć nauczycieli</w:t>
-      </w:r>
-    </w:p>
-    <w:p>
-      <w:pPr>
-        <w:pStyle w:val="Akapitzlist"/>
-        <w:numPr>
-          <w:ilvl w:val="0"/>
-          <w:numId w:val="10"/>
-        </w:numPr>
-        <w:spacing w:line="360" w:lineRule="auto"/>
-        <w:jc w:val="both"/>
-        <w:rPr>
-          <w:rFonts w:ascii="Times New Roman" w:hAnsi="Times New Roman" w:cs="Times New Roman"/>
-          <w:sz w:val="24"/>
-          <w:szCs w:val="24"/>
-        </w:rPr>
-      </w:pPr>
-      <w:r>
-        <w:rPr>
-          <w:rFonts w:ascii="Times New Roman" w:hAnsi="Times New Roman" w:cs="Times New Roman"/>
-          <w:sz w:val="24"/>
-          <w:szCs w:val="24"/>
-        </w:rPr>
-        <w:t>Minimalna ilość lekcji tego samego przedmiotu w dniu tygodnia</w:t>
-      </w:r>
-    </w:p>
-    <w:p>
-      <w:pPr>
-        <w:pStyle w:val="Akapitzlist"/>
-        <w:numPr>
-          <w:ilvl w:val="0"/>
-          <w:numId w:val="10"/>
-        </w:numPr>
-        <w:spacing w:line="360" w:lineRule="auto"/>
-        <w:jc w:val="both"/>
-        <w:rPr>
-          <w:rFonts w:ascii="Times New Roman" w:hAnsi="Times New Roman" w:cs="Times New Roman"/>
-          <w:sz w:val="24"/>
-          <w:szCs w:val="24"/>
-        </w:rPr>
-      </w:pPr>
-      <w:r>
-        <w:rPr>
-          <w:rFonts w:ascii="Times New Roman" w:hAnsi="Times New Roman" w:cs="Times New Roman"/>
-          <w:sz w:val="24"/>
-          <w:szCs w:val="24"/>
-        </w:rPr>
-        <w:t>Równomierny rozkład zajęć różnego typu w dniu tygodnia</w:t>
-      </w:r>
-    </w:p>
-    <w:p>
-      <w:pPr>
-        <w:pStyle w:val="Akapitzlist"/>
-        <w:numPr>
-          <w:ilvl w:val="0"/>
-          <w:numId w:val="10"/>
-        </w:numPr>
-        <w:spacing w:line="360" w:lineRule="auto"/>
-        <w:jc w:val="both"/>
-        <w:rPr>
-          <w:rFonts w:ascii="Times New Roman" w:hAnsi="Times New Roman" w:cs="Times New Roman"/>
-          <w:sz w:val="24"/>
-          <w:szCs w:val="24"/>
-        </w:rPr>
-      </w:pPr>
-      <w:r>
-        <w:rPr>
-          <w:rFonts w:ascii="Times New Roman" w:hAnsi="Times New Roman" w:cs="Times New Roman"/>
-          <w:sz w:val="24"/>
-          <w:szCs w:val="24"/>
-        </w:rPr>
-        <w:t>Równomierny rozkład okienek w planach zajęć nauczycieli (minimalna ilość nauczycieli posiadających okienko w tym samym slocie czasowym)</w:t>
-      </w:r>
-    </w:p>
-    <w:p>
-      <w:pPr>
-        <w:pStyle w:val="Akapitzlist"/>
-        <w:numPr>
-          <w:ilvl w:val="0"/>
-          <w:numId w:val="10"/>
-        </w:numPr>
-        <w:spacing w:line="360" w:lineRule="auto"/>
-        <w:jc w:val="both"/>
-        <w:rPr>
-          <w:rFonts w:ascii="Times New Roman" w:hAnsi="Times New Roman" w:cs="Times New Roman"/>
-          <w:sz w:val="24"/>
-          <w:szCs w:val="24"/>
-        </w:rPr>
-      </w:pPr>
-      <w:r>
-        <w:rPr>
-          <w:rFonts w:ascii="Times New Roman" w:hAnsi="Times New Roman" w:cs="Times New Roman"/>
-          <w:sz w:val="24"/>
-          <w:szCs w:val="24"/>
-        </w:rPr>
-        <w:t>Minimalna ilość lekcji o wysokim priorytecie w ostatnich godzinach dni.</w:t>
-      </w:r>
-    </w:p>
-    <w:p>
-      <w:pPr>
-        <w:spacing w:line="360" w:lineRule="auto"/>
-        <w:jc w:val="both"/>
-        <w:rPr>
-          <w:rFonts w:ascii="Times New Roman" w:hAnsi="Times New Roman" w:cs="Times New Roman"/>
-          <w:sz w:val="24"/>
-          <w:szCs w:val="24"/>
-        </w:rPr>
-      </w:pPr>
-    </w:p>
-    <w:p>
-      <w:pPr>
-        <w:spacing w:line="360" w:lineRule="auto"/>
         <w:ind w:firstLine="567"/>
         <w:jc w:val="both"/>
         <w:rPr>
@@ -2252,48 +2360,7 @@
     </w:p>
     <w:p>
       <w:pPr>
-        <w:pStyle w:val="Akapitzlist"/>
-        <w:numPr>
-          <w:ilvl w:val="0"/>
-          <w:numId w:val="8"/>
-        </w:numPr>
-        <w:spacing w:line="360" w:lineRule="auto"/>
-        <w:jc w:val="both"/>
-        <w:rPr>
-          <w:rFonts w:ascii="Times New Roman" w:hAnsi="Times New Roman" w:cs="Times New Roman"/>
-          <w:sz w:val="24"/>
-          <w:szCs w:val="24"/>
-        </w:rPr>
-      </w:pPr>
-      <w:r>
-        <w:rPr>
-          <w:rFonts w:ascii="Times New Roman" w:hAnsi="Times New Roman" w:cs="Times New Roman"/>
-          <w:sz w:val="24"/>
-          <w:szCs w:val="24"/>
-        </w:rPr>
-        <w:t>j</w:t>
-      </w:r>
-      <w:r>
-        <w:rPr>
-          <w:rFonts w:ascii="Times New Roman" w:hAnsi="Times New Roman" w:cs="Times New Roman"/>
-          <w:sz w:val="24"/>
-          <w:szCs w:val="24"/>
-        </w:rPr>
-        <w:t>ak najlepszemu wykorzystaniu sal z najmniejszą ilością miejsc.</w:t>
-      </w:r>
-      <w:r>
-        <w:rPr>
-          <w:rFonts w:ascii="Times New Roman" w:hAnsi="Times New Roman" w:cs="Times New Roman"/>
-          <w:sz w:val="24"/>
-          <w:szCs w:val="24"/>
-        </w:rPr>
-        <w:t xml:space="preserve"> </w:t>
-      </w:r>
-    </w:p>
-    <w:p>
-      <w:pPr>
-        <w:spacing w:line="360" w:lineRule="auto"/>
-        <w:ind w:left="927"/>
+        <w:spacing w:line="360" w:lineRule="auto"/>
         <w:jc w:val="both"/>
         <w:rPr>
           <w:rFonts w:ascii="Times New Roman" w:hAnsi="Times New Roman" w:cs="Times New Roman"/>
@@ -2418,6 +2485,17 @@
     </w:p>
     <w:p>
       <w:pPr>
+        <w:spacing w:line="360" w:lineRule="auto"/>
+        <w:jc w:val="both"/>
+        <w:rPr>
+          <w:rFonts w:ascii="Times New Roman" w:hAnsi="Times New Roman" w:cs="Times New Roman"/>
+          <w:sz w:val="24"/>
+          <w:szCs w:val="24"/>
+        </w:rPr>
+      </w:pPr>
+    </w:p>
+    <w:p>
+      <w:pPr>
         <w:pStyle w:val="Akapitzlist"/>
         <w:numPr>
           <w:ilvl w:val="0"/>
@@ -2443,6 +2521,7 @@
     <w:p>
       <w:pPr>
         <w:spacing w:line="360" w:lineRule="auto"/>
+        <w:ind w:firstLine="567"/>
         <w:jc w:val="both"/>
         <w:rPr>
           <w:rFonts w:ascii="Times New Roman" w:hAnsi="Times New Roman" w:cs="Times New Roman"/>
@@ -2464,7 +2543,23 @@
           <w:sz w:val="24"/>
           <w:szCs w:val="24"/>
         </w:rPr>
-        <w:t xml:space="preserve">jako strona internetowa. </w:t>
+        <w:t xml:space="preserve">jako </w:t>
+      </w:r>
+      <w:r>
+        <w:rPr>
+          <w:rFonts w:ascii="Times New Roman" w:hAnsi="Times New Roman" w:cs="Times New Roman"/>
+          <w:sz w:val="24"/>
+          <w:szCs w:val="24"/>
+        </w:rPr>
+        <w:t>aplikacja</w:t>
+      </w:r>
+      <w:r>
+        <w:rPr>
+          <w:rFonts w:ascii="Times New Roman" w:hAnsi="Times New Roman" w:cs="Times New Roman"/>
+          <w:sz w:val="24"/>
+          <w:szCs w:val="24"/>
+        </w:rPr>
+        <w:t xml:space="preserve"> internetowa. </w:t>
       </w:r>
       <w:r>
         <w:rPr>
@@ -2493,37 +2588,11 @@
       <w:r>
         <w:rPr>
           <w:rFonts w:ascii="Times New Roman" w:hAnsi="Times New Roman" w:cs="Times New Roman"/>
+          <w:color w:val="808080" w:themeColor="background1" w:themeShade="80"/>
           <w:sz w:val="24"/>
           <w:szCs w:val="24"/>
         </w:rPr>
         <w:t xml:space="preserve"> </w:t>
-      </w:r>
-      <w:r>
-        <w:rPr>
-          <w:rFonts w:ascii="Times New Roman" w:hAnsi="Times New Roman" w:cs="Times New Roman"/>
-          <w:color w:val="808080" w:themeColor="background1" w:themeShade="80"/>
-          <w:sz w:val="24"/>
-          <w:szCs w:val="24"/>
-        </w:rPr>
-        <w:t xml:space="preserve">Takie rozwiązanie pozwala połączyć zalety jakimi są wieloplatformowość </w:t>
-      </w:r>
-      <w:r>
-        <w:rPr>
-          <w:rFonts w:ascii="Times New Roman" w:hAnsi="Times New Roman" w:cs="Times New Roman"/>
-          <w:color w:val="808080" w:themeColor="background1" w:themeShade="80"/>
-          <w:sz w:val="24"/>
-          <w:szCs w:val="24"/>
-        </w:rPr>
-        <w:t xml:space="preserve">stron internetowych </w:t>
-      </w:r>
-      <w:r>
-        <w:rPr>
-          <w:rFonts w:ascii="Times New Roman" w:hAnsi="Times New Roman" w:cs="Times New Roman"/>
-          <w:color w:val="808080" w:themeColor="background1" w:themeShade="80"/>
-          <w:sz w:val="24"/>
-          <w:szCs w:val="24"/>
-        </w:rPr>
-        <w:t xml:space="preserve">oraz obiektowość silnika algorytmu. </w:t>
       </w:r>
     </w:p>
     <w:p>
@@ -5061,6 +5130,17 @@
     </w:p>
     <w:p>
       <w:pPr>
+        <w:spacing w:line="360" w:lineRule="auto"/>
+        <w:jc w:val="both"/>
+        <w:rPr>
+          <w:rFonts w:ascii="Times New Roman" w:hAnsi="Times New Roman" w:cs="Times New Roman"/>
+          <w:sz w:val="24"/>
+          <w:szCs w:val="24"/>
+        </w:rPr>
+      </w:pPr>
+    </w:p>
+    <w:p>
+      <w:pPr>
         <w:pStyle w:val="Akapitzlist"/>
         <w:numPr>
           <w:ilvl w:val="1"/>
@@ -5080,8 +5160,272 @@
           <w:sz w:val="24"/>
           <w:szCs w:val="24"/>
         </w:rPr>
-        <w:t>Opis najważniejszych funkcjonalności</w:t>
-      </w:r>
+        <w:t>Opis najważniejszych funkcj</w:t>
+      </w:r>
+      <w:r>
+        <w:rPr>
+          <w:rFonts w:ascii="Times New Roman" w:hAnsi="Times New Roman" w:cs="Times New Roman"/>
+          <w:sz w:val="24"/>
+          <w:szCs w:val="24"/>
+        </w:rPr>
+        <w:t>i algorytmu genetycznego</w:t>
+      </w:r>
+    </w:p>
+    <w:p>
+      <w:pPr>
+        <w:pStyle w:val="Akapitzlist"/>
+        <w:numPr>
+          <w:ilvl w:val="2"/>
+          <w:numId w:val="2"/>
+        </w:numPr>
+        <w:spacing w:line="360" w:lineRule="auto"/>
+        <w:jc w:val="both"/>
+        <w:rPr>
+          <w:rFonts w:ascii="Times New Roman" w:hAnsi="Times New Roman" w:cs="Times New Roman"/>
+          <w:sz w:val="24"/>
+          <w:szCs w:val="24"/>
+        </w:rPr>
+      </w:pPr>
+      <w:r>
+        <w:rPr>
+          <w:rFonts w:ascii="Times New Roman" w:hAnsi="Times New Roman" w:cs="Times New Roman"/>
+          <w:sz w:val="24"/>
+          <w:szCs w:val="24"/>
+        </w:rPr>
+        <w:t>Tworzenie</w:t>
+      </w:r>
+      <w:r>
+        <w:rPr>
+          <w:rFonts w:ascii="Times New Roman" w:hAnsi="Times New Roman" w:cs="Times New Roman"/>
+          <w:sz w:val="24"/>
+          <w:szCs w:val="24"/>
+        </w:rPr>
+        <w:t xml:space="preserve"> </w:t>
+      </w:r>
+      <w:r>
+        <w:rPr>
+          <w:rFonts w:ascii="Times New Roman" w:hAnsi="Times New Roman" w:cs="Times New Roman"/>
+          <w:sz w:val="24"/>
+          <w:szCs w:val="24"/>
+        </w:rPr>
+        <w:t>osobnika</w:t>
+      </w:r>
+    </w:p>
+    <w:p>
+      <w:pPr>
+        <w:spacing w:line="360" w:lineRule="auto"/>
+        <w:jc w:val="both"/>
+        <w:rPr>
+          <w:rFonts w:ascii="Times New Roman" w:hAnsi="Times New Roman" w:cs="Times New Roman"/>
+          <w:sz w:val="24"/>
+          <w:szCs w:val="24"/>
+        </w:rPr>
+      </w:pPr>
+      <w:r>
+        <w:rPr>
+          <w:rFonts w:ascii="Times New Roman" w:hAnsi="Times New Roman" w:cs="Times New Roman"/>
+          <w:noProof/>
+          <w:sz w:val="24"/>
+          <w:szCs w:val="24"/>
+          <w:lang w:eastAsia="pl-PL"/>
+        </w:rPr>
+        <w:lastRenderedPageBreak/>
+        <w:drawing>
+          <wp:inline distT="0" distB="0" distL="0" distR="0">
+            <wp:extent cx="3489188" cy="4471517"/>
+            <wp:effectExtent l="19050" t="0" r="0" b="0"/>
+            <wp:docPr id="4" name="Obraz 2"/>
+            <wp:cNvGraphicFramePr>
+              <a:graphicFrameLocks xmlns:a="http://schemas.openxmlformats.org/drawingml/2006/main" noChangeAspect="1"/>
+            </wp:cNvGraphicFramePr>
+            <a:graphic xmlns:a="http://schemas.openxmlformats.org/drawingml/2006/main">
+              <a:graphicData uri="http://schemas.openxmlformats.org/drawingml/2006/picture">
+                <pic:pic xmlns:pic="http://schemas.openxmlformats.org/drawingml/2006/picture">
+                  <pic:nvPicPr>
+                    <pic:cNvPr id="0" name="Picture 2"/>
+                    <pic:cNvPicPr>
+                      <a:picLocks noChangeAspect="1" noChangeArrowheads="1"/>
+                    </pic:cNvPicPr>
+                  </pic:nvPicPr>
+                  <pic:blipFill>
+                    <a:blip r:embed="rId15"/>
+                    <a:srcRect/>
+                    <a:stretch>
+                      <a:fillRect/>
+                    </a:stretch>
+                  </pic:blipFill>
+                  <pic:spPr bwMode="auto">
+                    <a:xfrm>
+                      <a:off x="0" y="0"/>
+                      <a:ext cx="3491067" cy="4473925"/>
+                    </a:xfrm>
+                    <a:prstGeom prst="rect">
+                      <a:avLst/>
+                    </a:prstGeom>
+                    <a:noFill/>
+                    <a:ln w="9525">
+                      <a:noFill/>
+                      <a:miter lim="800000"/>
+                      <a:headEnd/>
+                      <a:tailEnd/>
+                    </a:ln>
+                  </pic:spPr>
+                </pic:pic>
+              </a:graphicData>
+            </a:graphic>
+          </wp:inline>
+        </w:drawing>
+      </w:r>
+    </w:p>
+    <w:p>
+      <w:pPr>
+        <w:pStyle w:val="Akapitzlist"/>
+        <w:numPr>
+          <w:ilvl w:val="2"/>
+          <w:numId w:val="2"/>
+        </w:numPr>
+        <w:spacing w:line="360" w:lineRule="auto"/>
+        <w:jc w:val="both"/>
+        <w:rPr>
+          <w:rFonts w:ascii="Times New Roman" w:hAnsi="Times New Roman" w:cs="Times New Roman"/>
+          <w:sz w:val="24"/>
+          <w:szCs w:val="24"/>
+        </w:rPr>
+      </w:pPr>
+      <w:r>
+        <w:rPr>
+          <w:rFonts w:ascii="Times New Roman" w:hAnsi="Times New Roman" w:cs="Times New Roman"/>
+          <w:sz w:val="24"/>
+          <w:szCs w:val="24"/>
+        </w:rPr>
+        <w:t>Krzyżowanie</w:t>
+      </w:r>
+    </w:p>
+    <w:p>
+      <w:pPr>
+        <w:pStyle w:val="Akapitzlist"/>
+        <w:rPr>
+          <w:rFonts w:ascii="Times New Roman" w:hAnsi="Times New Roman" w:cs="Times New Roman"/>
+          <w:sz w:val="24"/>
+          <w:szCs w:val="24"/>
+        </w:rPr>
+      </w:pPr>
+    </w:p>
+    <w:p>
+      <w:pPr>
+        <w:spacing w:line="360" w:lineRule="auto"/>
+        <w:jc w:val="both"/>
+        <w:rPr>
+          <w:rFonts w:ascii="Times New Roman" w:hAnsi="Times New Roman" w:cs="Times New Roman"/>
+          <w:sz w:val="24"/>
+          <w:szCs w:val="24"/>
+        </w:rPr>
+      </w:pPr>
+    </w:p>
+    <w:p>
+      <w:pPr>
+        <w:pStyle w:val="Akapitzlist"/>
+        <w:numPr>
+          <w:ilvl w:val="2"/>
+          <w:numId w:val="2"/>
+        </w:numPr>
+        <w:spacing w:line="360" w:lineRule="auto"/>
+        <w:jc w:val="both"/>
+        <w:rPr>
+          <w:rFonts w:ascii="Times New Roman" w:hAnsi="Times New Roman" w:cs="Times New Roman"/>
+          <w:sz w:val="24"/>
+          <w:szCs w:val="24"/>
+        </w:rPr>
+      </w:pPr>
+      <w:r>
+        <w:rPr>
+          <w:rFonts w:ascii="Times New Roman" w:hAnsi="Times New Roman" w:cs="Times New Roman"/>
+          <w:sz w:val="24"/>
+          <w:szCs w:val="24"/>
+        </w:rPr>
+        <w:t>Mutacja</w:t>
+      </w:r>
+    </w:p>
+    <w:p>
+      <w:pPr>
+        <w:spacing w:line="360" w:lineRule="auto"/>
+        <w:jc w:val="both"/>
+        <w:rPr>
+          <w:rFonts w:ascii="Times New Roman" w:hAnsi="Times New Roman" w:cs="Times New Roman"/>
+          <w:sz w:val="24"/>
+          <w:szCs w:val="24"/>
+        </w:rPr>
+      </w:pPr>
+    </w:p>
+    <w:p>
+      <w:pPr>
+        <w:pStyle w:val="Akapitzlist"/>
+        <w:numPr>
+          <w:ilvl w:val="2"/>
+          <w:numId w:val="2"/>
+        </w:numPr>
+        <w:spacing w:line="360" w:lineRule="auto"/>
+        <w:jc w:val="both"/>
+        <w:rPr>
+          <w:rFonts w:ascii="Times New Roman" w:hAnsi="Times New Roman" w:cs="Times New Roman"/>
+          <w:sz w:val="24"/>
+          <w:szCs w:val="24"/>
+        </w:rPr>
+      </w:pPr>
+      <w:r>
+        <w:rPr>
+          <w:rFonts w:ascii="Times New Roman" w:hAnsi="Times New Roman" w:cs="Times New Roman"/>
+          <w:sz w:val="24"/>
+          <w:szCs w:val="24"/>
+        </w:rPr>
+        <w:t>Ocena populacji</w:t>
+      </w:r>
+    </w:p>
+    <w:p>
+      <w:pPr>
+        <w:spacing w:line="360" w:lineRule="auto"/>
+        <w:jc w:val="both"/>
+        <w:rPr>
+          <w:rFonts w:ascii="Times New Roman" w:hAnsi="Times New Roman" w:cs="Times New Roman"/>
+          <w:sz w:val="24"/>
+          <w:szCs w:val="24"/>
+        </w:rPr>
+      </w:pPr>
+    </w:p>
+    <w:p>
+      <w:pPr>
+        <w:pStyle w:val="Akapitzlist"/>
+        <w:numPr>
+          <w:ilvl w:val="2"/>
+          <w:numId w:val="2"/>
+        </w:numPr>
+        <w:spacing w:line="360" w:lineRule="auto"/>
+        <w:jc w:val="both"/>
+        <w:rPr>
+          <w:rFonts w:ascii="Times New Roman" w:hAnsi="Times New Roman" w:cs="Times New Roman"/>
+          <w:sz w:val="24"/>
+          <w:szCs w:val="24"/>
+        </w:rPr>
+      </w:pPr>
+      <w:r>
+        <w:rPr>
+          <w:rFonts w:ascii="Times New Roman" w:hAnsi="Times New Roman" w:cs="Times New Roman"/>
+          <w:sz w:val="24"/>
+          <w:szCs w:val="24"/>
+        </w:rPr>
+        <w:t>Selekcja</w:t>
+      </w:r>
+    </w:p>
+    <w:p>
+      <w:pPr>
+        <w:spacing w:line="360" w:lineRule="auto"/>
+        <w:jc w:val="both"/>
+        <w:rPr>
+          <w:rFonts w:ascii="Times New Roman" w:hAnsi="Times New Roman" w:cs="Times New Roman"/>
+          <w:sz w:val="24"/>
+          <w:szCs w:val="24"/>
+        </w:rPr>
+      </w:pPr>
     </w:p>
     <w:p>
       <w:pPr>

</xml_diff>